<commit_message>
fix doble info in output file
</commit_message>
<xml_diff>
--- a/OldNewGateway/00_instructivo.docx
+++ b/OldNewGateway/00_instructivo.docx
@@ -57,8 +57,8 @@
         </w:rPr>
         <w:drawing>
           <wp:inline distT="0" distB="0" distL="0" distR="0" wp14:anchorId="71064BEF" wp14:editId="49C232F7">
-            <wp:extent cx="4857008" cy="3370529"/>
-            <wp:effectExtent l="0" t="0" r="1270" b="1905"/>
+            <wp:extent cx="5396400" cy="3744000"/>
+            <wp:effectExtent l="0" t="0" r="0" b="8890"/>
             <wp:docPr id="1" name="Imagen 1"/>
             <wp:cNvGraphicFramePr>
               <a:graphicFrameLocks xmlns:a="http://schemas.openxmlformats.org/drawingml/2006/main" noChangeAspect="1"/>
@@ -79,7 +79,7 @@
                   <pic:spPr>
                     <a:xfrm>
                       <a:off x="0" y="0"/>
-                      <a:ext cx="4871027" cy="3380258"/>
+                      <a:ext cx="5396400" cy="3744000"/>
                     </a:xfrm>
                     <a:prstGeom prst="rect">
                       <a:avLst/>
@@ -125,8 +125,8 @@
         </w:rPr>
         <w:drawing>
           <wp:inline distT="0" distB="0" distL="0" distR="0" wp14:anchorId="70D07A81" wp14:editId="67FA0A43">
-            <wp:extent cx="2155808" cy="2084119"/>
-            <wp:effectExtent l="0" t="0" r="0" b="0"/>
+            <wp:extent cx="2394000" cy="2314800"/>
+            <wp:effectExtent l="0" t="0" r="6350" b="9525"/>
             <wp:docPr id="41" name="Imagen 41"/>
             <wp:cNvGraphicFramePr>
               <a:graphicFrameLocks xmlns:a="http://schemas.openxmlformats.org/drawingml/2006/main" noChangeAspect="1"/>
@@ -147,7 +147,7 @@
                   <pic:spPr>
                     <a:xfrm>
                       <a:off x="0" y="0"/>
-                      <a:ext cx="2159940" cy="2088114"/>
+                      <a:ext cx="2394000" cy="2314800"/>
                     </a:xfrm>
                     <a:prstGeom prst="rect">
                       <a:avLst/>
@@ -185,8 +185,8 @@
         </w:rPr>
         <w:drawing>
           <wp:inline distT="0" distB="0" distL="0" distR="0" wp14:anchorId="77552D69" wp14:editId="77B61594">
-            <wp:extent cx="2800350" cy="1113139"/>
-            <wp:effectExtent l="0" t="0" r="0" b="0"/>
+            <wp:extent cx="2300400" cy="914400"/>
+            <wp:effectExtent l="0" t="0" r="5080" b="0"/>
             <wp:docPr id="42" name="Imagen 42"/>
             <wp:cNvGraphicFramePr>
               <a:graphicFrameLocks xmlns:a="http://schemas.openxmlformats.org/drawingml/2006/main" noChangeAspect="1"/>
@@ -207,7 +207,7 @@
                   <pic:spPr>
                     <a:xfrm>
                       <a:off x="0" y="0"/>
-                      <a:ext cx="2867630" cy="1139883"/>
+                      <a:ext cx="2300400" cy="914400"/>
                     </a:xfrm>
                     <a:prstGeom prst="rect">
                       <a:avLst/>
@@ -253,7 +253,7 @@
         </w:rPr>
         <w:drawing>
           <wp:inline distT="0" distB="0" distL="0" distR="0" wp14:anchorId="7CAA7828" wp14:editId="12D0E93E">
-            <wp:extent cx="2440379" cy="1223158"/>
+            <wp:extent cx="2365200" cy="1184400"/>
             <wp:effectExtent l="0" t="0" r="0" b="0"/>
             <wp:docPr id="43" name="Imagen 43"/>
             <wp:cNvGraphicFramePr>
@@ -275,7 +275,7 @@
                   <pic:spPr>
                     <a:xfrm>
                       <a:off x="0" y="0"/>
-                      <a:ext cx="2450849" cy="1228406"/>
+                      <a:ext cx="2365200" cy="1184400"/>
                     </a:xfrm>
                     <a:prstGeom prst="rect">
                       <a:avLst/>
@@ -309,8 +309,8 @@
         <w:lastRenderedPageBreak/>
         <w:drawing>
           <wp:inline distT="0" distB="0" distL="0" distR="0" wp14:anchorId="06541BD5" wp14:editId="187C8615">
-            <wp:extent cx="3046021" cy="2369804"/>
-            <wp:effectExtent l="0" t="0" r="2540" b="0"/>
+            <wp:extent cx="2854800" cy="2221200"/>
+            <wp:effectExtent l="0" t="0" r="3175" b="8255"/>
             <wp:docPr id="44" name="Imagen 44"/>
             <wp:cNvGraphicFramePr>
               <a:graphicFrameLocks xmlns:a="http://schemas.openxmlformats.org/drawingml/2006/main" noChangeAspect="1"/>
@@ -331,7 +331,7 @@
                   <pic:spPr>
                     <a:xfrm>
                       <a:off x="0" y="0"/>
-                      <a:ext cx="3049882" cy="2372808"/>
+                      <a:ext cx="2854800" cy="2221200"/>
                     </a:xfrm>
                     <a:prstGeom prst="rect">
                       <a:avLst/>
@@ -391,8 +391,8 @@
         </w:rPr>
         <w:drawing>
           <wp:inline distT="0" distB="0" distL="0" distR="0" wp14:anchorId="630E97FF" wp14:editId="1A0CB850">
-            <wp:extent cx="3105397" cy="1904253"/>
-            <wp:effectExtent l="0" t="0" r="0" b="1270"/>
+            <wp:extent cx="3052800" cy="1872000"/>
+            <wp:effectExtent l="0" t="0" r="0" b="0"/>
             <wp:docPr id="45" name="Imagen 45"/>
             <wp:cNvGraphicFramePr>
               <a:graphicFrameLocks xmlns:a="http://schemas.openxmlformats.org/drawingml/2006/main" noChangeAspect="1"/>
@@ -413,7 +413,7 @@
                   <pic:spPr>
                     <a:xfrm>
                       <a:off x="0" y="0"/>
-                      <a:ext cx="3113592" cy="1909278"/>
+                      <a:ext cx="3052800" cy="1872000"/>
                     </a:xfrm>
                     <a:prstGeom prst="rect">
                       <a:avLst/>
@@ -499,8 +499,8 @@
         </w:rPr>
         <w:drawing>
           <wp:inline distT="0" distB="0" distL="0" distR="0" wp14:anchorId="4E5CA2A3" wp14:editId="555AECF3">
-            <wp:extent cx="4702629" cy="1396299"/>
-            <wp:effectExtent l="0" t="0" r="3175" b="0"/>
+            <wp:extent cx="4474800" cy="1328400"/>
+            <wp:effectExtent l="0" t="0" r="2540" b="5715"/>
             <wp:docPr id="46" name="Imagen 46"/>
             <wp:cNvGraphicFramePr>
               <a:graphicFrameLocks xmlns:a="http://schemas.openxmlformats.org/drawingml/2006/main" noChangeAspect="1"/>
@@ -521,7 +521,7 @@
                   <pic:spPr>
                     <a:xfrm>
                       <a:off x="0" y="0"/>
-                      <a:ext cx="4724476" cy="1402786"/>
+                      <a:ext cx="4474800" cy="1328400"/>
                     </a:xfrm>
                     <a:prstGeom prst="rect">
                       <a:avLst/>
@@ -601,8 +601,8 @@
         </w:rPr>
         <w:drawing>
           <wp:inline distT="0" distB="0" distL="0" distR="0" wp14:anchorId="06422AAB" wp14:editId="565A3A79">
-            <wp:extent cx="3117273" cy="687744"/>
-            <wp:effectExtent l="0" t="0" r="6985" b="0"/>
+            <wp:extent cx="2397600" cy="529200"/>
+            <wp:effectExtent l="0" t="0" r="3175" b="4445"/>
             <wp:docPr id="48" name="Imagen 48"/>
             <wp:cNvGraphicFramePr>
               <a:graphicFrameLocks xmlns:a="http://schemas.openxmlformats.org/drawingml/2006/main" noChangeAspect="1"/>
@@ -623,7 +623,7 @@
                   <pic:spPr>
                     <a:xfrm>
                       <a:off x="0" y="0"/>
-                      <a:ext cx="3143686" cy="693571"/>
+                      <a:ext cx="2397600" cy="529200"/>
                     </a:xfrm>
                     <a:prstGeom prst="rect">
                       <a:avLst/>
@@ -667,7 +667,6 @@
         <w:rPr>
           <w:lang w:val="en-US"/>
         </w:rPr>
-        <w:lastRenderedPageBreak/>
         <w:t>Add a timer to use as a poll mechanism</w:t>
       </w:r>
     </w:p>
@@ -684,8 +683,8 @@
         </w:rPr>
         <w:drawing>
           <wp:inline distT="0" distB="0" distL="0" distR="0" wp14:anchorId="030C6C99" wp14:editId="39C26A9E">
-            <wp:extent cx="1039091" cy="91685"/>
-            <wp:effectExtent l="0" t="0" r="0" b="3810"/>
+            <wp:extent cx="982800" cy="86400"/>
+            <wp:effectExtent l="0" t="0" r="8255" b="8890"/>
             <wp:docPr id="50" name="Imagen 50"/>
             <wp:cNvGraphicFramePr>
               <a:graphicFrameLocks xmlns:a="http://schemas.openxmlformats.org/drawingml/2006/main" noChangeAspect="1"/>
@@ -706,7 +705,7 @@
                   <pic:spPr>
                     <a:xfrm>
                       <a:off x="0" y="0"/>
-                      <a:ext cx="1441625" cy="127203"/>
+                      <a:ext cx="982800" cy="86400"/>
                     </a:xfrm>
                     <a:prstGeom prst="rect">
                       <a:avLst/>
@@ -730,10 +729,11 @@
           <w:noProof/>
           <w:lang w:eastAsia="es-AR"/>
         </w:rPr>
+        <w:lastRenderedPageBreak/>
         <w:drawing>
           <wp:inline distT="0" distB="0" distL="0" distR="0" wp14:anchorId="7D73208C" wp14:editId="3D2EB387">
-            <wp:extent cx="2161309" cy="313310"/>
-            <wp:effectExtent l="0" t="0" r="0" b="0"/>
+            <wp:extent cx="2311200" cy="334800"/>
+            <wp:effectExtent l="0" t="0" r="0" b="8255"/>
             <wp:docPr id="51" name="Imagen 51"/>
             <wp:cNvGraphicFramePr>
               <a:graphicFrameLocks xmlns:a="http://schemas.openxmlformats.org/drawingml/2006/main" noChangeAspect="1"/>
@@ -754,7 +754,7 @@
                   <pic:spPr>
                     <a:xfrm>
                       <a:off x="0" y="0"/>
-                      <a:ext cx="2204652" cy="319593"/>
+                      <a:ext cx="2311200" cy="334800"/>
                     </a:xfrm>
                     <a:prstGeom prst="rect">
                       <a:avLst/>
@@ -780,7 +780,7 @@
         </w:rPr>
         <w:drawing>
           <wp:inline distT="0" distB="0" distL="0" distR="0" wp14:anchorId="5BD6C396" wp14:editId="77370A49">
-            <wp:extent cx="3716977" cy="502461"/>
+            <wp:extent cx="4287600" cy="579600"/>
             <wp:effectExtent l="0" t="0" r="0" b="0"/>
             <wp:docPr id="52" name="Imagen 52"/>
             <wp:cNvGraphicFramePr>
@@ -802,7 +802,7 @@
                   <pic:spPr>
                     <a:xfrm>
                       <a:off x="0" y="0"/>
-                      <a:ext cx="3844592" cy="519712"/>
+                      <a:ext cx="4287600" cy="579600"/>
                     </a:xfrm>
                     <a:prstGeom prst="rect">
                       <a:avLst/>
@@ -828,8 +828,8 @@
         </w:rPr>
         <w:drawing>
           <wp:inline distT="0" distB="0" distL="0" distR="0" wp14:anchorId="5285AE72" wp14:editId="1445D583">
-            <wp:extent cx="2594759" cy="1011426"/>
-            <wp:effectExtent l="0" t="0" r="0" b="0"/>
+            <wp:extent cx="2782800" cy="1083600"/>
+            <wp:effectExtent l="0" t="0" r="0" b="2540"/>
             <wp:docPr id="54" name="Imagen 54"/>
             <wp:cNvGraphicFramePr>
               <a:graphicFrameLocks xmlns:a="http://schemas.openxmlformats.org/drawingml/2006/main" noChangeAspect="1"/>
@@ -850,7 +850,7 @@
                   <pic:spPr>
                     <a:xfrm>
                       <a:off x="0" y="0"/>
-                      <a:ext cx="2657377" cy="1035834"/>
+                      <a:ext cx="2782800" cy="1083600"/>
                     </a:xfrm>
                     <a:prstGeom prst="rect">
                       <a:avLst/>
@@ -876,8 +876,8 @@
         </w:rPr>
         <w:drawing>
           <wp:inline distT="0" distB="0" distL="0" distR="0" wp14:anchorId="60BB12C3" wp14:editId="731DECB9">
-            <wp:extent cx="2446868" cy="431800"/>
-            <wp:effectExtent l="0" t="0" r="0" b="6350"/>
+            <wp:extent cx="2631600" cy="464400"/>
+            <wp:effectExtent l="0" t="0" r="0" b="0"/>
             <wp:docPr id="55" name="Imagen 55"/>
             <wp:cNvGraphicFramePr>
               <a:graphicFrameLocks xmlns:a="http://schemas.openxmlformats.org/drawingml/2006/main" noChangeAspect="1"/>
@@ -898,7 +898,7 @@
                   <pic:spPr>
                     <a:xfrm>
                       <a:off x="0" y="0"/>
-                      <a:ext cx="2491198" cy="439623"/>
+                      <a:ext cx="2631600" cy="464400"/>
                     </a:xfrm>
                     <a:prstGeom prst="rect">
                       <a:avLst/>
@@ -924,8 +924,8 @@
         </w:rPr>
         <w:drawing>
           <wp:inline distT="0" distB="0" distL="0" distR="0" wp14:anchorId="54406035" wp14:editId="58F43DCE">
-            <wp:extent cx="2184400" cy="411553"/>
-            <wp:effectExtent l="0" t="0" r="6350" b="7620"/>
+            <wp:extent cx="2390400" cy="450000"/>
+            <wp:effectExtent l="0" t="0" r="0" b="7620"/>
             <wp:docPr id="56" name="Imagen 56"/>
             <wp:cNvGraphicFramePr>
               <a:graphicFrameLocks xmlns:a="http://schemas.openxmlformats.org/drawingml/2006/main" noChangeAspect="1"/>
@@ -946,7 +946,7 @@
                   <pic:spPr>
                     <a:xfrm>
                       <a:off x="0" y="0"/>
-                      <a:ext cx="2235480" cy="421177"/>
+                      <a:ext cx="2390400" cy="450000"/>
                     </a:xfrm>
                     <a:prstGeom prst="rect">
                       <a:avLst/>
@@ -1006,8 +1006,8 @@
         </w:rPr>
         <w:drawing>
           <wp:inline distT="0" distB="0" distL="0" distR="0" wp14:anchorId="5E704175" wp14:editId="01C34B9D">
-            <wp:extent cx="1799112" cy="95634"/>
-            <wp:effectExtent l="0" t="0" r="0" b="0"/>
+            <wp:extent cx="1767600" cy="93600"/>
+            <wp:effectExtent l="0" t="0" r="4445" b="1905"/>
             <wp:docPr id="57" name="Imagen 57"/>
             <wp:cNvGraphicFramePr>
               <a:graphicFrameLocks xmlns:a="http://schemas.openxmlformats.org/drawingml/2006/main" noChangeAspect="1"/>
@@ -1028,7 +1028,7 @@
                   <pic:spPr>
                     <a:xfrm>
                       <a:off x="0" y="0"/>
-                      <a:ext cx="2104876" cy="111887"/>
+                      <a:ext cx="1767600" cy="93600"/>
                     </a:xfrm>
                     <a:prstGeom prst="rect">
                       <a:avLst/>
@@ -1054,8 +1054,8 @@
         </w:rPr>
         <w:drawing>
           <wp:inline distT="0" distB="0" distL="0" distR="0" wp14:anchorId="66E7B382" wp14:editId="310ABDE5">
-            <wp:extent cx="2336358" cy="2796639"/>
-            <wp:effectExtent l="0" t="0" r="6985" b="3810"/>
+            <wp:extent cx="2296800" cy="2750400"/>
+            <wp:effectExtent l="0" t="0" r="8255" b="0"/>
             <wp:docPr id="58" name="Imagen 58"/>
             <wp:cNvGraphicFramePr>
               <a:graphicFrameLocks xmlns:a="http://schemas.openxmlformats.org/drawingml/2006/main" noChangeAspect="1"/>
@@ -1076,7 +1076,7 @@
                   <pic:spPr>
                     <a:xfrm>
                       <a:off x="0" y="0"/>
-                      <a:ext cx="2350390" cy="2813436"/>
+                      <a:ext cx="2296800" cy="2750400"/>
                     </a:xfrm>
                     <a:prstGeom prst="rect">
                       <a:avLst/>
@@ -1102,8 +1102,8 @@
         </w:rPr>
         <w:drawing>
           <wp:inline distT="0" distB="0" distL="0" distR="0" wp14:anchorId="2754F5D9" wp14:editId="01684680">
-            <wp:extent cx="4381995" cy="506437"/>
-            <wp:effectExtent l="0" t="0" r="0" b="8255"/>
+            <wp:extent cx="4518000" cy="522000"/>
+            <wp:effectExtent l="0" t="0" r="0" b="0"/>
             <wp:docPr id="59" name="Imagen 59"/>
             <wp:cNvGraphicFramePr>
               <a:graphicFrameLocks xmlns:a="http://schemas.openxmlformats.org/drawingml/2006/main" noChangeAspect="1"/>
@@ -1124,7 +1124,7 @@
                   <pic:spPr>
                     <a:xfrm>
                       <a:off x="0" y="0"/>
-                      <a:ext cx="4423356" cy="511217"/>
+                      <a:ext cx="4518000" cy="522000"/>
                     </a:xfrm>
                     <a:prstGeom prst="rect">
                       <a:avLst/>
@@ -1150,8 +1150,8 @@
         </w:rPr>
         <w:drawing>
           <wp:inline distT="0" distB="0" distL="0" distR="0" wp14:anchorId="20D7E4CB" wp14:editId="15710A3A">
-            <wp:extent cx="3062308" cy="1454728"/>
-            <wp:effectExtent l="0" t="0" r="5080" b="0"/>
+            <wp:extent cx="3344400" cy="1587600"/>
+            <wp:effectExtent l="0" t="0" r="8890" b="0"/>
             <wp:docPr id="61" name="Imagen 61"/>
             <wp:cNvGraphicFramePr>
               <a:graphicFrameLocks xmlns:a="http://schemas.openxmlformats.org/drawingml/2006/main" noChangeAspect="1"/>
@@ -1172,7 +1172,7 @@
                   <pic:spPr>
                     <a:xfrm>
                       <a:off x="0" y="0"/>
-                      <a:ext cx="3070826" cy="1458775"/>
+                      <a:ext cx="3344400" cy="1587600"/>
                     </a:xfrm>
                     <a:prstGeom prst="rect">
                       <a:avLst/>
@@ -1199,7 +1199,7 @@
         <w:lastRenderedPageBreak/>
         <w:drawing>
           <wp:inline distT="0" distB="0" distL="0" distR="0" wp14:anchorId="7C690F8F" wp14:editId="00815D7A">
-            <wp:extent cx="2955207" cy="2146300"/>
+            <wp:extent cx="3114000" cy="2260800"/>
             <wp:effectExtent l="0" t="0" r="0" b="6350"/>
             <wp:docPr id="60" name="Imagen 60"/>
             <wp:cNvGraphicFramePr>
@@ -1221,7 +1221,7 @@
                   <pic:spPr>
                     <a:xfrm>
                       <a:off x="0" y="0"/>
-                      <a:ext cx="2975112" cy="2160756"/>
+                      <a:ext cx="3114000" cy="2260800"/>
                     </a:xfrm>
                     <a:prstGeom prst="rect">
                       <a:avLst/>
@@ -1294,8 +1294,8 @@
         </w:rPr>
         <w:drawing>
           <wp:inline distT="0" distB="0" distL="0" distR="0" wp14:anchorId="44632FF0" wp14:editId="3873C5EE">
-            <wp:extent cx="2185060" cy="1148082"/>
-            <wp:effectExtent l="0" t="0" r="5715" b="0"/>
+            <wp:extent cx="2016000" cy="1058400"/>
+            <wp:effectExtent l="0" t="0" r="3810" b="8890"/>
             <wp:docPr id="62" name="Imagen 62"/>
             <wp:cNvGraphicFramePr>
               <a:graphicFrameLocks xmlns:a="http://schemas.openxmlformats.org/drawingml/2006/main" noChangeAspect="1"/>
@@ -1316,7 +1316,7 @@
                   <pic:spPr>
                     <a:xfrm>
                       <a:off x="0" y="0"/>
-                      <a:ext cx="2197081" cy="1154398"/>
+                      <a:ext cx="2016000" cy="1058400"/>
                     </a:xfrm>
                     <a:prstGeom prst="rect">
                       <a:avLst/>
@@ -1382,8 +1382,8 @@
         </w:rPr>
         <w:drawing>
           <wp:inline distT="0" distB="0" distL="0" distR="0" wp14:anchorId="49A307BF" wp14:editId="5AF2FC06">
-            <wp:extent cx="1995145" cy="1989117"/>
-            <wp:effectExtent l="0" t="0" r="5715" b="0"/>
+            <wp:extent cx="1900800" cy="1893600"/>
+            <wp:effectExtent l="0" t="0" r="4445" b="0"/>
             <wp:docPr id="63" name="Imagen 63"/>
             <wp:cNvGraphicFramePr>
               <a:graphicFrameLocks xmlns:a="http://schemas.openxmlformats.org/drawingml/2006/main" noChangeAspect="1"/>
@@ -1404,7 +1404,7 @@
                   <pic:spPr>
                     <a:xfrm>
                       <a:off x="0" y="0"/>
-                      <a:ext cx="2003487" cy="1997433"/>
+                      <a:ext cx="1900800" cy="1893600"/>
                     </a:xfrm>
                     <a:prstGeom prst="rect">
                       <a:avLst/>
@@ -1478,8 +1478,8 @@
         </w:rPr>
         <w:drawing>
           <wp:inline distT="0" distB="0" distL="0" distR="0" wp14:anchorId="3EBCE095" wp14:editId="066AB650">
-            <wp:extent cx="1662546" cy="1362028"/>
-            <wp:effectExtent l="0" t="0" r="0" b="0"/>
+            <wp:extent cx="1954800" cy="1602000"/>
+            <wp:effectExtent l="0" t="0" r="7620" b="0"/>
             <wp:docPr id="64" name="Imagen 64"/>
             <wp:cNvGraphicFramePr>
               <a:graphicFrameLocks xmlns:a="http://schemas.openxmlformats.org/drawingml/2006/main" noChangeAspect="1"/>
@@ -1500,7 +1500,7 @@
                   <pic:spPr>
                     <a:xfrm>
                       <a:off x="0" y="0"/>
-                      <a:ext cx="1670026" cy="1368156"/>
+                      <a:ext cx="1954800" cy="1602000"/>
                     </a:xfrm>
                     <a:prstGeom prst="rect">
                       <a:avLst/>
@@ -1558,7 +1558,6 @@
         <w:rPr>
           <w:lang w:val="en-US"/>
         </w:rPr>
-        <w:lastRenderedPageBreak/>
         <w:t xml:space="preserve">Build </w:t>
       </w:r>
       <w:r>
@@ -1588,7 +1587,7 @@
         </w:rPr>
         <w:drawing>
           <wp:inline distT="0" distB="0" distL="0" distR="0" wp14:anchorId="3B812B7A" wp14:editId="186755D2">
-            <wp:extent cx="2327564" cy="3182587"/>
+            <wp:extent cx="2538000" cy="3470400"/>
             <wp:effectExtent l="0" t="0" r="0" b="0"/>
             <wp:docPr id="65" name="Imagen 65"/>
             <wp:cNvGraphicFramePr>
@@ -1610,7 +1609,7 @@
                   <pic:spPr>
                     <a:xfrm>
                       <a:off x="0" y="0"/>
-                      <a:ext cx="2339931" cy="3199497"/>
+                      <a:ext cx="2538000" cy="3470400"/>
                     </a:xfrm>
                     <a:prstGeom prst="rect">
                       <a:avLst/>
@@ -1657,8 +1656,8 @@
         </w:rPr>
         <w:drawing>
           <wp:inline distT="0" distB="0" distL="0" distR="0" wp14:anchorId="7FA1CB0B" wp14:editId="7CF76485">
-            <wp:extent cx="4437321" cy="2856016"/>
-            <wp:effectExtent l="0" t="0" r="1905" b="1905"/>
+            <wp:extent cx="4593600" cy="2955600"/>
+            <wp:effectExtent l="0" t="0" r="0" b="0"/>
             <wp:docPr id="66" name="Imagen 66"/>
             <wp:cNvGraphicFramePr>
               <a:graphicFrameLocks xmlns:a="http://schemas.openxmlformats.org/drawingml/2006/main" noChangeAspect="1"/>
@@ -1679,7 +1678,7 @@
                   <pic:spPr>
                     <a:xfrm>
                       <a:off x="0" y="0"/>
-                      <a:ext cx="4447278" cy="2862425"/>
+                      <a:ext cx="4593600" cy="2955600"/>
                     </a:xfrm>
                     <a:prstGeom prst="rect">
                       <a:avLst/>
@@ -1724,10 +1723,11 @@
           <w:noProof/>
           <w:lang w:eastAsia="es-AR"/>
         </w:rPr>
+        <w:lastRenderedPageBreak/>
         <w:drawing>
           <wp:inline distT="0" distB="0" distL="0" distR="0" wp14:anchorId="5811300E" wp14:editId="266D5DFB">
-            <wp:extent cx="1783453" cy="1009403"/>
-            <wp:effectExtent l="0" t="0" r="7620" b="635"/>
+            <wp:extent cx="1947600" cy="1101600"/>
+            <wp:effectExtent l="0" t="0" r="0" b="3810"/>
             <wp:docPr id="67" name="Imagen 67"/>
             <wp:cNvGraphicFramePr>
               <a:graphicFrameLocks xmlns:a="http://schemas.openxmlformats.org/drawingml/2006/main" noChangeAspect="1"/>
@@ -1748,7 +1748,7 @@
                   <pic:spPr>
                     <a:xfrm>
                       <a:off x="0" y="0"/>
-                      <a:ext cx="1803649" cy="1020833"/>
+                      <a:ext cx="1947600" cy="1101600"/>
                     </a:xfrm>
                     <a:prstGeom prst="rect">
                       <a:avLst/>
@@ -1778,7 +1778,6 @@
         <w:rPr>
           <w:lang w:val="en-US"/>
         </w:rPr>
-        <w:lastRenderedPageBreak/>
         <w:t>To install the service open the Developer command Prompt for Visual Studio with administrative credentials</w:t>
       </w:r>
     </w:p>
@@ -1815,8 +1814,8 @@
         </w:rPr>
         <w:drawing>
           <wp:inline distT="0" distB="0" distL="0" distR="0" wp14:anchorId="2FF59838" wp14:editId="6594CC36">
-            <wp:extent cx="4346369" cy="1876257"/>
-            <wp:effectExtent l="0" t="0" r="0" b="0"/>
+            <wp:extent cx="5011200" cy="2163600"/>
+            <wp:effectExtent l="0" t="0" r="0" b="8255"/>
             <wp:docPr id="68" name="Imagen 68"/>
             <wp:cNvGraphicFramePr>
               <a:graphicFrameLocks xmlns:a="http://schemas.openxmlformats.org/drawingml/2006/main" noChangeAspect="1"/>
@@ -1837,7 +1836,7 @@
                   <pic:spPr>
                     <a:xfrm>
                       <a:off x="0" y="0"/>
-                      <a:ext cx="4367385" cy="1885329"/>
+                      <a:ext cx="5011200" cy="2163600"/>
                     </a:xfrm>
                     <a:prstGeom prst="rect">
                       <a:avLst/>
@@ -1891,8 +1890,6 @@
           <w:lang w:val="en-US" w:eastAsia="es-AR"/>
         </w:rPr>
       </w:pPr>
-      <w:proofErr w:type="spellStart"/>
-      <w:proofErr w:type="gramStart"/>
       <w:r>
         <w:rPr>
           <w:rFonts w:ascii="Courier New" w:eastAsia="Times New Roman" w:hAnsi="Courier New" w:cs="Courier New"/>
@@ -1900,10 +1897,19 @@
           <w:szCs w:val="20"/>
           <w:lang w:val="en-US" w:eastAsia="es-AR"/>
         </w:rPr>
+        <w:t xml:space="preserve">$&gt; </w:t>
+      </w:r>
+      <w:proofErr w:type="spellStart"/>
+      <w:r>
+        <w:rPr>
+          <w:rFonts w:ascii="Courier New" w:eastAsia="Times New Roman" w:hAnsi="Courier New" w:cs="Courier New"/>
+          <w:sz w:val="20"/>
+          <w:szCs w:val="20"/>
+          <w:lang w:val="en-US" w:eastAsia="es-AR"/>
+        </w:rPr>
         <w:t>installutil</w:t>
       </w:r>
       <w:proofErr w:type="spellEnd"/>
-      <w:proofErr w:type="gramEnd"/>
       <w:r>
         <w:rPr>
           <w:rFonts w:ascii="Courier New" w:eastAsia="Times New Roman" w:hAnsi="Courier New" w:cs="Courier New"/>
@@ -1986,8 +1992,8 @@
         </w:rPr>
         <w:drawing>
           <wp:inline distT="0" distB="0" distL="0" distR="0" wp14:anchorId="4C8DF95A" wp14:editId="5C2773D6">
-            <wp:extent cx="6284330" cy="2317750"/>
-            <wp:effectExtent l="0" t="0" r="2540" b="6350"/>
+            <wp:extent cx="6580800" cy="2426400"/>
+            <wp:effectExtent l="0" t="0" r="0" b="0"/>
             <wp:docPr id="11" name="Imagen 11"/>
             <wp:cNvGraphicFramePr>
               <a:graphicFrameLocks xmlns:a="http://schemas.openxmlformats.org/drawingml/2006/main" noChangeAspect="1"/>
@@ -2008,7 +2014,7 @@
                   <pic:spPr>
                     <a:xfrm>
                       <a:off x="0" y="0"/>
-                      <a:ext cx="6293087" cy="2320980"/>
+                      <a:ext cx="6580800" cy="2426400"/>
                     </a:xfrm>
                     <a:prstGeom prst="rect">
                       <a:avLst/>
@@ -2168,7 +2174,7 @@
         </w:rPr>
         <w:drawing>
           <wp:inline distT="0" distB="0" distL="0" distR="0" wp14:anchorId="4D82D6D6" wp14:editId="0BF1E25F">
-            <wp:extent cx="4337050" cy="516091"/>
+            <wp:extent cx="4330800" cy="514800"/>
             <wp:effectExtent l="0" t="0" r="0" b="0"/>
             <wp:docPr id="14" name="Imagen 14"/>
             <wp:cNvGraphicFramePr>
@@ -2190,7 +2196,7 @@
                   <pic:spPr>
                     <a:xfrm>
                       <a:off x="0" y="0"/>
-                      <a:ext cx="4420373" cy="526006"/>
+                      <a:ext cx="4330800" cy="514800"/>
                     </a:xfrm>
                     <a:prstGeom prst="rect">
                       <a:avLst/>
@@ -2286,8 +2292,6 @@
         </w:rPr>
         <w:t xml:space="preserve">Or </w:t>
       </w:r>
-      <w:bookmarkStart w:id="0" w:name="_GoBack"/>
-      <w:bookmarkEnd w:id="0"/>
     </w:p>
     <w:p>
       <w:pPr>
@@ -2350,8 +2354,8 @@
         </w:rPr>
         <w:drawing>
           <wp:inline distT="0" distB="0" distL="0" distR="0" wp14:anchorId="10406680" wp14:editId="76FDC86B">
-            <wp:extent cx="6120765" cy="455295"/>
-            <wp:effectExtent l="0" t="0" r="0" b="1905"/>
+            <wp:extent cx="3920400" cy="291600"/>
+            <wp:effectExtent l="0" t="0" r="4445" b="0"/>
             <wp:docPr id="15" name="Imagen 15"/>
             <wp:cNvGraphicFramePr>
               <a:graphicFrameLocks xmlns:a="http://schemas.openxmlformats.org/drawingml/2006/main" noChangeAspect="1"/>
@@ -2372,7 +2376,7 @@
                   <pic:spPr>
                     <a:xfrm>
                       <a:off x="0" y="0"/>
-                      <a:ext cx="6120765" cy="455295"/>
+                      <a:ext cx="3920400" cy="291600"/>
                     </a:xfrm>
                     <a:prstGeom prst="rect">
                       <a:avLst/>
@@ -2449,6 +2453,7 @@
           <w:szCs w:val="20"/>
           <w:lang w:val="en-US" w:eastAsia="es-AR"/>
         </w:rPr>
+        <w:lastRenderedPageBreak/>
         <w:t>sc</w:t>
       </w:r>
       <w:proofErr w:type="spellEnd"/>
@@ -2727,8 +2732,8 @@
         </w:rPr>
         <w:drawing>
           <wp:inline distT="0" distB="0" distL="0" distR="0" wp14:anchorId="51D83877" wp14:editId="45BB5624">
-            <wp:extent cx="6120765" cy="374015"/>
-            <wp:effectExtent l="0" t="0" r="0" b="6985"/>
+            <wp:extent cx="5421600" cy="331200"/>
+            <wp:effectExtent l="0" t="0" r="0" b="0"/>
             <wp:docPr id="12" name="Imagen 12"/>
             <wp:cNvGraphicFramePr>
               <a:graphicFrameLocks xmlns:a="http://schemas.openxmlformats.org/drawingml/2006/main" noChangeAspect="1"/>
@@ -2749,7 +2754,7 @@
                   <pic:spPr>
                     <a:xfrm>
                       <a:off x="0" y="0"/>
-                      <a:ext cx="6120765" cy="374015"/>
+                      <a:ext cx="5421600" cy="331200"/>
                     </a:xfrm>
                     <a:prstGeom prst="rect">
                       <a:avLst/>
@@ -2818,7 +2823,6 @@
         <w:rPr>
           <w:lang w:val="en-US"/>
         </w:rPr>
-        <w:lastRenderedPageBreak/>
         <w:t>Or</w:t>
       </w:r>
       <w:proofErr w:type="gramEnd"/>
@@ -2887,8 +2891,8 @@
         </w:rPr>
         <w:drawing>
           <wp:inline distT="0" distB="0" distL="0" distR="0" wp14:anchorId="572740F2" wp14:editId="6CC022FC">
-            <wp:extent cx="6120765" cy="1536700"/>
-            <wp:effectExtent l="0" t="0" r="0" b="6350"/>
+            <wp:extent cx="6339600" cy="1591200"/>
+            <wp:effectExtent l="0" t="0" r="4445" b="9525"/>
             <wp:docPr id="13" name="Imagen 13"/>
             <wp:cNvGraphicFramePr>
               <a:graphicFrameLocks xmlns:a="http://schemas.openxmlformats.org/drawingml/2006/main" noChangeAspect="1"/>
@@ -2909,7 +2913,7 @@
                   <pic:spPr>
                     <a:xfrm>
                       <a:off x="0" y="0"/>
-                      <a:ext cx="6120765" cy="1536700"/>
+                      <a:ext cx="6339600" cy="1591200"/>
                     </a:xfrm>
                     <a:prstGeom prst="rect">
                       <a:avLst/>
@@ -3066,8 +3070,8 @@
         </w:rPr>
         <w:drawing>
           <wp:inline distT="0" distB="0" distL="0" distR="0" wp14:anchorId="0881AE35" wp14:editId="0A5A90AB">
-            <wp:extent cx="2766951" cy="1353459"/>
-            <wp:effectExtent l="0" t="0" r="0" b="0"/>
+            <wp:extent cx="2916000" cy="1425600"/>
+            <wp:effectExtent l="0" t="0" r="0" b="3175"/>
             <wp:docPr id="2" name="Imagen 2"/>
             <wp:cNvGraphicFramePr>
               <a:graphicFrameLocks xmlns:a="http://schemas.openxmlformats.org/drawingml/2006/main" noChangeAspect="1"/>
@@ -3088,7 +3092,7 @@
                   <pic:spPr>
                     <a:xfrm>
                       <a:off x="0" y="0"/>
-                      <a:ext cx="2779937" cy="1359811"/>
+                      <a:ext cx="2916000" cy="1425600"/>
                     </a:xfrm>
                     <a:prstGeom prst="rect">
                       <a:avLst/>
@@ -3196,8 +3200,8 @@
         </w:rPr>
         <w:drawing>
           <wp:inline distT="0" distB="0" distL="0" distR="0" wp14:anchorId="06FE7141" wp14:editId="727A2399">
-            <wp:extent cx="3088155" cy="1388853"/>
-            <wp:effectExtent l="0" t="0" r="0" b="1905"/>
+            <wp:extent cx="4212000" cy="1893600"/>
+            <wp:effectExtent l="0" t="0" r="0" b="0"/>
             <wp:docPr id="4" name="Imagen 4"/>
             <wp:cNvGraphicFramePr>
               <a:graphicFrameLocks xmlns:a="http://schemas.openxmlformats.org/drawingml/2006/main" noChangeAspect="1"/>
@@ -3218,7 +3222,7 @@
                   <pic:spPr>
                     <a:xfrm>
                       <a:off x="0" y="0"/>
-                      <a:ext cx="3124352" cy="1405132"/>
+                      <a:ext cx="4212000" cy="1893600"/>
                     </a:xfrm>
                     <a:prstGeom prst="rect">
                       <a:avLst/>
@@ -3290,10 +3294,11 @@
           <w:noProof/>
           <w:lang w:eastAsia="es-AR"/>
         </w:rPr>
+        <w:lastRenderedPageBreak/>
         <w:drawing>
           <wp:inline distT="0" distB="0" distL="0" distR="0" wp14:anchorId="4615F234" wp14:editId="44328C3D">
-            <wp:extent cx="6120765" cy="2245360"/>
-            <wp:effectExtent l="0" t="0" r="0" b="2540"/>
+            <wp:extent cx="6026400" cy="2210400"/>
+            <wp:effectExtent l="0" t="0" r="0" b="0"/>
             <wp:docPr id="5" name="Imagen 5"/>
             <wp:cNvGraphicFramePr>
               <a:graphicFrameLocks xmlns:a="http://schemas.openxmlformats.org/drawingml/2006/main" noChangeAspect="1"/>
@@ -3314,7 +3319,7 @@
                   <pic:spPr>
                     <a:xfrm>
                       <a:off x="0" y="0"/>
-                      <a:ext cx="6120765" cy="2245360"/>
+                      <a:ext cx="6026400" cy="2210400"/>
                     </a:xfrm>
                     <a:prstGeom prst="rect">
                       <a:avLst/>
@@ -3464,6 +3469,17 @@
           <w:szCs w:val="20"/>
           <w:lang w:val="en-US" w:eastAsia="es-AR"/>
         </w:rPr>
+        <w:t>$&gt;</w:t>
+      </w:r>
+      <w:bookmarkStart w:id="0" w:name="_GoBack"/>
+      <w:bookmarkEnd w:id="0"/>
+      <w:r>
+        <w:rPr>
+          <w:rFonts w:ascii="Courier New" w:eastAsia="Times New Roman" w:hAnsi="Courier New" w:cs="Courier New"/>
+          <w:sz w:val="20"/>
+          <w:szCs w:val="20"/>
+          <w:lang w:val="en-US" w:eastAsia="es-AR"/>
+        </w:rPr>
         <w:t>installutil.exe /u OldNewGateway.exe</w:t>
       </w:r>
     </w:p>
@@ -3532,11 +3548,10 @@
           <w:szCs w:val="20"/>
           <w:lang w:eastAsia="es-AR"/>
         </w:rPr>
-        <w:lastRenderedPageBreak/>
         <w:drawing>
           <wp:inline distT="0" distB="0" distL="0" distR="0" wp14:anchorId="7B3AEAFB" wp14:editId="6100BB19">
-            <wp:extent cx="6120765" cy="1454785"/>
-            <wp:effectExtent l="0" t="0" r="0" b="0"/>
+            <wp:extent cx="6649200" cy="1580400"/>
+            <wp:effectExtent l="0" t="0" r="0" b="1270"/>
             <wp:docPr id="6" name="Imagen 6"/>
             <wp:cNvGraphicFramePr>
               <a:graphicFrameLocks xmlns:a="http://schemas.openxmlformats.org/drawingml/2006/main" noChangeAspect="1"/>
@@ -3557,7 +3572,7 @@
                   <pic:spPr>
                     <a:xfrm>
                       <a:off x="0" y="0"/>
-                      <a:ext cx="6120765" cy="1454785"/>
+                      <a:ext cx="6649200" cy="1580400"/>
                     </a:xfrm>
                     <a:prstGeom prst="rect">
                       <a:avLst/>
@@ -3795,8 +3810,8 @@
         </w:rPr>
         <w:drawing>
           <wp:inline distT="0" distB="0" distL="0" distR="0" wp14:anchorId="2EF1CB03" wp14:editId="2F48B122">
-            <wp:extent cx="2220222" cy="314452"/>
-            <wp:effectExtent l="0" t="0" r="8890" b="9525"/>
+            <wp:extent cx="1321200" cy="187200"/>
+            <wp:effectExtent l="0" t="0" r="0" b="3810"/>
             <wp:docPr id="10" name="Imagen 10"/>
             <wp:cNvGraphicFramePr>
               <a:graphicFrameLocks xmlns:a="http://schemas.openxmlformats.org/drawingml/2006/main" noChangeAspect="1"/>
@@ -3817,7 +3832,7 @@
                   <pic:spPr>
                     <a:xfrm>
                       <a:off x="0" y="0"/>
-                      <a:ext cx="2220222" cy="314452"/>
+                      <a:ext cx="1321200" cy="187200"/>
                     </a:xfrm>
                     <a:prstGeom prst="rect">
                       <a:avLst/>
@@ -4047,7 +4062,6 @@
           <w:sz w:val="24"/>
           <w:lang w:val="en-US"/>
         </w:rPr>
-        <w:lastRenderedPageBreak/>
         <w:t>How to automate Excel from Visual C#.NET</w:t>
       </w:r>
     </w:p>
@@ -4071,8 +4085,8 @@
         </w:rPr>
         <w:drawing>
           <wp:inline distT="0" distB="0" distL="0" distR="0" wp14:anchorId="0038C198" wp14:editId="341E6CCD">
-            <wp:extent cx="2898475" cy="1804932"/>
-            <wp:effectExtent l="0" t="0" r="0" b="5080"/>
+            <wp:extent cx="2804400" cy="1746000"/>
+            <wp:effectExtent l="0" t="0" r="0" b="6985"/>
             <wp:docPr id="3" name="Imagen 3"/>
             <wp:cNvGraphicFramePr>
               <a:graphicFrameLocks xmlns:a="http://schemas.openxmlformats.org/drawingml/2006/main" noChangeAspect="1"/>
@@ -4093,7 +4107,7 @@
                   <pic:spPr>
                     <a:xfrm>
                       <a:off x="0" y="0"/>
-                      <a:ext cx="2916672" cy="1816264"/>
+                      <a:ext cx="2804400" cy="1746000"/>
                     </a:xfrm>
                     <a:prstGeom prst="rect">
                       <a:avLst/>
@@ -4126,8 +4140,8 @@
         </w:rPr>
         <w:drawing>
           <wp:inline distT="0" distB="0" distL="0" distR="0" wp14:anchorId="78A689AB" wp14:editId="055D3EF3">
-            <wp:extent cx="4433977" cy="1451312"/>
-            <wp:effectExtent l="0" t="0" r="5080" b="0"/>
+            <wp:extent cx="4510800" cy="1476000"/>
+            <wp:effectExtent l="0" t="0" r="4445" b="0"/>
             <wp:docPr id="7" name="Imagen 7"/>
             <wp:cNvGraphicFramePr>
               <a:graphicFrameLocks xmlns:a="http://schemas.openxmlformats.org/drawingml/2006/main" noChangeAspect="1"/>
@@ -4148,7 +4162,7 @@
                   <pic:spPr>
                     <a:xfrm>
                       <a:off x="0" y="0"/>
-                      <a:ext cx="4454320" cy="1457971"/>
+                      <a:ext cx="4510800" cy="1476000"/>
                     </a:xfrm>
                     <a:prstGeom prst="rect">
                       <a:avLst/>
@@ -4187,7 +4201,7 @@
         </w:rPr>
         <w:drawing>
           <wp:inline distT="0" distB="0" distL="0" distR="0" wp14:anchorId="789DF724" wp14:editId="29601E2E">
-            <wp:extent cx="2879600" cy="1095555"/>
+            <wp:extent cx="3265200" cy="1242000"/>
             <wp:effectExtent l="0" t="0" r="0" b="0"/>
             <wp:docPr id="8" name="Imagen 8"/>
             <wp:cNvGraphicFramePr>
@@ -4209,7 +4223,7 @@
                   <pic:spPr>
                     <a:xfrm>
                       <a:off x="0" y="0"/>
-                      <a:ext cx="2940489" cy="1118720"/>
+                      <a:ext cx="3265200" cy="1242000"/>
                     </a:xfrm>
                     <a:prstGeom prst="rect">
                       <a:avLst/>
@@ -8069,7 +8083,7 @@
 </file>
 
 <file path=customXml/itemProps1.xml><?xml version="1.0" encoding="utf-8"?>
-<ds:datastoreItem xmlns:ds="http://schemas.openxmlformats.org/officeDocument/2006/customXml" ds:itemID="{4F460B6B-6835-4DCA-98D8-FEC99074EA4F}">
+<ds:datastoreItem xmlns:ds="http://schemas.openxmlformats.org/officeDocument/2006/customXml" ds:itemID="{2D64C90B-14A5-483F-B914-E02B8F5AE45A}">
   <ds:schemaRefs>
     <ds:schemaRef ds:uri="http://schemas.openxmlformats.org/officeDocument/2006/bibliography"/>
   </ds:schemaRefs>

</xml_diff>